<commit_message>
add final project at bootcamp
</commit_message>
<xml_diff>
--- a/cv.docx
+++ b/cv.docx
@@ -1,6 +1,6 @@
 
 <file path=word/document.xml><?xml version="1.0" encoding="utf-8"?>
-<w:document xmlns:wpc="http://schemas.microsoft.com/office/word/2010/wordprocessingCanvas" xmlns:cx="http://schemas.microsoft.com/office/drawing/2014/chartex" xmlns:cx1="http://schemas.microsoft.com/office/drawing/2015/9/8/chartex" xmlns:cx2="http://schemas.microsoft.com/office/drawing/2015/10/21/chartex" xmlns:cx3="http://schemas.microsoft.com/office/drawing/2016/5/9/chartex" xmlns:cx4="http://schemas.microsoft.com/office/drawing/2016/5/10/chartex" xmlns:cx5="http://schemas.microsoft.com/office/drawing/2016/5/11/chartex" xmlns:cx6="http://schemas.microsoft.com/office/drawing/2016/5/12/chartex" xmlns:cx7="http://schemas.microsoft.com/office/drawing/2016/5/13/chartex" xmlns:cx8="http://schemas.microsoft.com/office/drawing/2016/5/14/chartex" xmlns:mc="http://schemas.openxmlformats.org/markup-compatibility/2006" xmlns:aink="http://schemas.microsoft.com/office/drawing/2016/ink" xmlns:am3d="http://schemas.microsoft.com/office/drawing/2017/model3d" xmlns:o="urn:schemas-microsoft-com:office:office" xmlns:oel="http://schemas.microsoft.com/office/2019/extlst" xmlns:r="http://schemas.openxmlformats.org/officeDocument/2006/relationships" xmlns:m="http://schemas.openxmlformats.org/officeDocument/2006/math" xmlns:v="urn:schemas-microsoft-com:vml" xmlns:wp14="http://schemas.microsoft.com/office/word/2010/wordprocessingDrawing" xmlns:wp="http://schemas.openxmlformats.org/drawingml/2006/wordprocessingDrawing" xmlns:w10="urn:schemas-microsoft-com:office:word" xmlns:w="http://schemas.openxmlformats.org/wordprocessingml/2006/main" xmlns:w14="http://schemas.microsoft.com/office/word/2010/wordml" xmlns:w15="http://schemas.microsoft.com/office/word/2012/wordml" xmlns:w16cex="http://schemas.microsoft.com/office/word/2018/wordml/cex" xmlns:w16cid="http://schemas.microsoft.com/office/word/2016/wordml/cid" xmlns:w16="http://schemas.microsoft.com/office/word/2018/wordml" xmlns:w16du="http://schemas.microsoft.com/office/word/2023/wordml/word16du" xmlns:w16sdtdh="http://schemas.microsoft.com/office/word/2020/wordml/sdtdatahash" xmlns:w16sdtfl="http://schemas.microsoft.com/office/word/2024/wordml/sdtformatlock" xmlns:w16se="http://schemas.microsoft.com/office/word/2015/wordml/symex" xmlns:wpg="http://schemas.microsoft.com/office/word/2010/wordprocessingGroup" xmlns:wpi="http://schemas.microsoft.com/office/word/2010/wordprocessingInk" xmlns:wne="http://schemas.microsoft.com/office/word/2006/wordml" xmlns:wps="http://schemas.microsoft.com/office/word/2010/wordprocessingShape" mc:Ignorable="w14 w15 w16se w16cid w16 w16cex w16sdtdh w16sdtfl w16du wp14">
+<w:document xmlns:wpc="http://schemas.microsoft.com/office/word/2010/wordprocessingCanvas" xmlns:cx="http://schemas.microsoft.com/office/drawing/2014/chartex" xmlns:mc="http://schemas.openxmlformats.org/markup-compatibility/2006" xmlns:o="urn:schemas-microsoft-com:office:office" xmlns:r="http://schemas.openxmlformats.org/officeDocument/2006/relationships" xmlns:m="http://schemas.openxmlformats.org/officeDocument/2006/math" xmlns:v="urn:schemas-microsoft-com:vml" xmlns:wp14="http://schemas.microsoft.com/office/word/2010/wordprocessingDrawing" xmlns:wp="http://schemas.openxmlformats.org/drawingml/2006/wordprocessingDrawing" xmlns:w10="urn:schemas-microsoft-com:office:word" xmlns:w="http://schemas.openxmlformats.org/wordprocessingml/2006/main" xmlns:w14="http://schemas.microsoft.com/office/word/2010/wordml" xmlns:w15="http://schemas.microsoft.com/office/word/2012/wordml" xmlns:w16se="http://schemas.microsoft.com/office/word/2015/wordml/symex" xmlns:wpg="http://schemas.microsoft.com/office/word/2010/wordprocessingGroup" xmlns:wpi="http://schemas.microsoft.com/office/word/2010/wordprocessingInk" xmlns:wne="http://schemas.microsoft.com/office/word/2006/wordml" xmlns:wps="http://schemas.microsoft.com/office/word/2010/wordprocessingShape" mc:Ignorable="w14 w15 w16se wp14">
   <w:body>
     <w:p>
       <w:pPr>
@@ -116,7 +116,7 @@
       <w:hyperlink r:id="rId11" w:history="1">
         <w:r>
           <w:rPr>
-            <w:rStyle w:val="Hyperlink"/>
+            <w:rStyle w:val="a3"/>
             <w:rFonts w:ascii="SFCC2488" w:eastAsia="SFCC2488" w:cs="SFCC2488"/>
             <w:sz w:val="24"/>
             <w:szCs w:val="24"/>
@@ -238,7 +238,24 @@
           <w:sz w:val="24"/>
           <w:szCs w:val="24"/>
         </w:rPr>
-        <w:t>82 01056243164</w:t>
+        <w:t>82 0105</w:t>
+      </w:r>
+      <w:r>
+        <w:rPr>
+          <w:rStyle w:val="lrzxr"/>
+          <w:sz w:val="24"/>
+          <w:szCs w:val="24"/>
+        </w:rPr>
+        <w:t>727</w:t>
+      </w:r>
+      <w:r>
+        <w:rPr>
+          <w:rStyle w:val="lrzxr"/>
+          <w:rFonts w:hint="eastAsia"/>
+          <w:sz w:val="24"/>
+          <w:szCs w:val="24"/>
+        </w:rPr>
+        <w:t>3164</w:t>
       </w:r>
     </w:p>
     <w:p>
@@ -251,41 +268,29 @@
           <w:szCs w:val="24"/>
         </w:rPr>
       </w:pPr>
-      <w:proofErr w:type="spellStart"/>
       <w:r>
         <w:rPr>
           <w:rFonts w:ascii="SFCC2488" w:eastAsia="SFCC2488" w:cs="SFCC2488" w:hint="eastAsia"/>
           <w:sz w:val="24"/>
           <w:szCs w:val="24"/>
         </w:rPr>
-        <w:t>Pyeongchunro</w:t>
-      </w:r>
-      <w:proofErr w:type="spellEnd"/>
+        <w:t>Pyeongchunro 6</w:t>
+      </w:r>
+      <w:r>
+        <w:rPr>
+          <w:rFonts w:ascii="SFCC2488" w:eastAsia="SFCC2488" w:cs="SFCC2488"/>
+          <w:sz w:val="24"/>
+          <w:szCs w:val="24"/>
+        </w:rPr>
+        <w:t>7</w:t>
+      </w:r>
       <w:r>
         <w:rPr>
           <w:rFonts w:ascii="SFCC2488" w:eastAsia="SFCC2488" w:cs="SFCC2488" w:hint="eastAsia"/>
           <w:sz w:val="24"/>
           <w:szCs w:val="24"/>
         </w:rPr>
-        <w:t xml:space="preserve"> 639, </w:t>
-      </w:r>
-      <w:proofErr w:type="spellStart"/>
-      <w:r>
-        <w:rPr>
-          <w:rFonts w:ascii="SFCC2488" w:eastAsia="SFCC2488" w:cs="SFCC2488" w:hint="eastAsia"/>
-          <w:sz w:val="24"/>
-          <w:szCs w:val="24"/>
-        </w:rPr>
-        <w:t>Bucheonsi</w:t>
-      </w:r>
-      <w:proofErr w:type="spellEnd"/>
-      <w:r>
-        <w:rPr>
-          <w:rFonts w:ascii="SFCC2488" w:eastAsia="SFCC2488" w:cs="SFCC2488" w:hint="eastAsia"/>
-          <w:sz w:val="24"/>
-          <w:szCs w:val="24"/>
-        </w:rPr>
-        <w:t xml:space="preserve">, Korea  </w:t>
+        <w:t xml:space="preserve">9, Bucheonsi, Korea  </w:t>
       </w:r>
       <w:r>
         <w:rPr>
@@ -318,25 +323,7 @@
           <w:sz w:val="24"/>
           <w:szCs w:val="24"/>
         </w:rPr>
-        <w:t>/in/</w:t>
-      </w:r>
-      <w:proofErr w:type="spellStart"/>
-      <w:r>
-        <w:rPr>
-          <w:rStyle w:val="lrzxr"/>
-          <w:sz w:val="24"/>
-          <w:szCs w:val="24"/>
-        </w:rPr>
-        <w:t>hanmoon-hwang</w:t>
-      </w:r>
-      <w:proofErr w:type="spellEnd"/>
-      <w:r>
-        <w:rPr>
-          <w:rStyle w:val="lrzxr"/>
-          <w:sz w:val="24"/>
-          <w:szCs w:val="24"/>
-        </w:rPr>
-        <w:t xml:space="preserve"> </w:t>
+        <w:t xml:space="preserve">/in/hanmoon-hwang </w:t>
       </w:r>
     </w:p>
     <w:p>
@@ -544,19 +531,11 @@
         </w:rPr>
         <w:tab/>
       </w:r>
-      <w:proofErr w:type="spellStart"/>
-      <w:r>
-        <w:rPr>
-          <w:rStyle w:val="lrzxr"/>
-        </w:rPr>
-        <w:t>Leeds</w:t>
-      </w:r>
-      <w:proofErr w:type="spellEnd"/>
-      <w:r>
-        <w:rPr>
-          <w:rStyle w:val="lrzxr"/>
-        </w:rPr>
-        <w:t>,</w:t>
+      <w:r>
+        <w:rPr>
+          <w:rStyle w:val="lrzxr"/>
+        </w:rPr>
+        <w:t>Leeds,</w:t>
       </w:r>
       <w:r>
         <w:rPr>
@@ -1450,6 +1429,9 @@
       <w:r>
         <w:t>, Agile Scrum</w:t>
       </w:r>
+      <w:r>
+        <w:t>, Confluence&amp;Jira</w:t>
+      </w:r>
     </w:p>
     <w:p>
       <w:pPr>
@@ -1470,13 +1452,11 @@
         <w:t>OpenGL (modern)</w:t>
       </w:r>
       <w:r>
-        <w:t xml:space="preserve">, OpenCV, </w:t>
-      </w:r>
-      <w:proofErr w:type="spellStart"/>
-      <w:r>
-        <w:t>Mediapipe</w:t>
-      </w:r>
-      <w:proofErr w:type="spellEnd"/>
+        <w:t>, OpenCV, Mediapipe</w:t>
+      </w:r>
+      <w:r>
+        <w:t xml:space="preserve">, </w:t>
+      </w:r>
     </w:p>
     <w:p>
       <w:pPr>
@@ -1520,57 +1500,19 @@
     </w:p>
     <w:p>
       <w:pPr>
-        <w:spacing w:after="0"/>
+        <w:ind w:firstLineChars="100" w:firstLine="220"/>
         <w:jc w:val="both"/>
         <w:rPr>
           <w:b/>
           <w:bCs/>
-          <w:sz w:val="24"/>
-          <w:szCs w:val="24"/>
-        </w:rPr>
-      </w:pPr>
-      <w:r>
-        <w:rPr>
-          <w:b/>
-          <w:bCs/>
-          <w:sz w:val="24"/>
-          <w:szCs w:val="24"/>
-        </w:rPr>
-        <w:t xml:space="preserve">    </w:t>
-      </w:r>
-    </w:p>
-    <w:p>
-      <w:pPr>
-        <w:jc w:val="both"/>
-        <w:rPr>
-          <w:b/>
-          <w:bCs/>
-        </w:rPr>
-      </w:pPr>
-      <w:r>
-        <w:rPr>
-          <w:rFonts w:hint="eastAsia"/>
-          <w:b/>
-          <w:bCs/>
-          <w:sz w:val="24"/>
-          <w:szCs w:val="24"/>
-        </w:rPr>
-        <w:t xml:space="preserve">    </w:t>
-      </w:r>
-      <w:r>
-        <w:rPr>
-          <w:b/>
-          <w:bCs/>
-        </w:rPr>
-        <w:t>Fitness AI Agent</w:t>
-      </w:r>
-      <w:r>
-        <w:rPr>
-          <w:rFonts w:hint="eastAsia"/>
-          <w:b/>
-          <w:bCs/>
-        </w:rPr>
-        <w:t xml:space="preserve"> </w:t>
+        </w:rPr>
+      </w:pPr>
+      <w:r>
+        <w:rPr>
+          <w:b/>
+          <w:bCs/>
+        </w:rPr>
+        <w:t xml:space="preserve">Nursing AI Assistant </w:t>
       </w:r>
       <w:r>
         <w:rPr>
@@ -1582,7 +1524,15 @@
         </w:rPr>
         <w:t xml:space="preserve">Python, </w:t>
       </w:r>
-      <w:proofErr w:type="spellStart"/>
+      <w:r>
+        <w:rPr>
+          <w:i/>
+          <w:iCs/>
+          <w:sz w:val="21"/>
+          <w:szCs w:val="21"/>
+        </w:rPr>
+        <w:t>ROS2</w:t>
+      </w:r>
       <w:r>
         <w:rPr>
           <w:rFonts w:hint="eastAsia"/>
@@ -1591,9 +1541,95 @@
           <w:sz w:val="21"/>
           <w:szCs w:val="21"/>
         </w:rPr>
-        <w:t>Mediapipe</w:t>
-      </w:r>
-      <w:proofErr w:type="spellEnd"/>
+        <w:t xml:space="preserve">, </w:t>
+      </w:r>
+      <w:r>
+        <w:rPr>
+          <w:i/>
+          <w:iCs/>
+          <w:sz w:val="21"/>
+          <w:szCs w:val="21"/>
+        </w:rPr>
+        <w:t>Pytorch, LLM API</w:t>
+      </w:r>
+      <w:r>
+        <w:rPr>
+          <w:sz w:val="21"/>
+          <w:szCs w:val="21"/>
+        </w:rPr>
+        <w:t xml:space="preserve">                        </w:t>
+      </w:r>
+      <w:r>
+        <w:rPr>
+          <w:color w:val="0070C0"/>
+          <w:sz w:val="21"/>
+          <w:szCs w:val="21"/>
+        </w:rPr>
+        <w:t>github.com/1-moon/</w:t>
+      </w:r>
+      <w:r>
+        <w:rPr>
+          <w:color w:val="0070C0"/>
+          <w:sz w:val="21"/>
+          <w:szCs w:val="21"/>
+        </w:rPr>
+        <w:t>ros-careGiver</w:t>
+      </w:r>
+    </w:p>
+    <w:p>
+      <w:pPr>
+        <w:spacing w:after="0"/>
+        <w:ind w:left="720"/>
+        <w:jc w:val="both"/>
+        <w:rPr>
+          <w:b/>
+          <w:bCs/>
+          <w:sz w:val="24"/>
+          <w:szCs w:val="24"/>
+        </w:rPr>
+      </w:pPr>
+      <w:r>
+        <w:t>Developed core functionalities for a mobile nursing AI assistant robot in a sanatorium, leading a ROS2 team project that integrated GPT-API for conversational AI, fine-tuned Yolo for emergency detection, and applied PyTorch-based depth estimation to assist with patient mobility</w:t>
+      </w:r>
+      <w:r>
+        <w:t>.</w:t>
+      </w:r>
+      <w:bookmarkStart w:id="0" w:name="_GoBack"/>
+      <w:bookmarkEnd w:id="0"/>
+    </w:p>
+    <w:p>
+      <w:pPr>
+        <w:jc w:val="both"/>
+        <w:rPr>
+          <w:b/>
+          <w:bCs/>
+        </w:rPr>
+      </w:pPr>
+      <w:r>
+        <w:rPr>
+          <w:rFonts w:hint="eastAsia"/>
+          <w:b/>
+          <w:bCs/>
+          <w:sz w:val="24"/>
+          <w:szCs w:val="24"/>
+        </w:rPr>
+        <w:t xml:space="preserve">    </w:t>
+      </w:r>
+      <w:r>
+        <w:rPr>
+          <w:b/>
+          <w:bCs/>
+        </w:rPr>
+        <w:t>Fitness AI Agent</w:t>
+      </w:r>
+      <w:r>
+        <w:rPr>
+          <w:rFonts w:hint="eastAsia"/>
+          <w:b/>
+          <w:bCs/>
+        </w:rPr>
+        <w:t xml:space="preserve"> </w:t>
+      </w:r>
       <w:r>
         <w:rPr>
           <w:rFonts w:hint="eastAsia"/>
@@ -1602,7 +1638,7 @@
           <w:sz w:val="21"/>
           <w:szCs w:val="21"/>
         </w:rPr>
-        <w:t>, Qt</w:t>
+        <w:t>Python, Mediapipe, Qt</w:t>
       </w:r>
       <w:r>
         <w:rPr>
@@ -1673,23 +1709,7 @@
         <w:t xml:space="preserve"> </w:t>
       </w:r>
       <w:r>
-        <w:t xml:space="preserve">trained on </w:t>
-      </w:r>
-      <w:proofErr w:type="spellStart"/>
-      <w:r>
-        <w:t>MediaPipe</w:t>
-      </w:r>
-      <w:proofErr w:type="spellEnd"/>
-      <w:r>
-        <w:t xml:space="preserve">-extracted pose </w:t>
-      </w:r>
-      <w:proofErr w:type="spellStart"/>
-      <w:r>
-        <w:t>keypoints</w:t>
-      </w:r>
-      <w:proofErr w:type="spellEnd"/>
-      <w:r>
-        <w:t xml:space="preserve"> for real-time exercise recognition and feedback.</w:t>
+        <w:t>trained on MediaPipe-extracted pose keypoints for real-time exercise recognition and feedback.</w:t>
       </w:r>
     </w:p>
     <w:p>
@@ -1758,130 +1778,101 @@
           <w:sz w:val="21"/>
           <w:szCs w:val="21"/>
         </w:rPr>
-        <w:t xml:space="preserve">, Arduino, </w:t>
-      </w:r>
-      <w:proofErr w:type="spellStart"/>
+        <w:t>, Arduino, PyQt</w:t>
+      </w:r>
+      <w:r>
+        <w:rPr>
+          <w:sz w:val="21"/>
+          <w:szCs w:val="21"/>
+        </w:rPr>
+        <w:t xml:space="preserve"> </w:t>
+      </w:r>
       <w:r>
         <w:rPr>
           <w:rFonts w:hint="eastAsia"/>
+          <w:sz w:val="21"/>
+          <w:szCs w:val="21"/>
+        </w:rPr>
+        <w:t xml:space="preserve">   </w:t>
+      </w:r>
+      <w:r>
+        <w:rPr>
+          <w:color w:val="0070C0"/>
+          <w:sz w:val="21"/>
+          <w:szCs w:val="21"/>
+        </w:rPr>
+        <w:t>github.com/1-moon/iot-unmannedStore</w:t>
+      </w:r>
+      <w:r>
+        <w:rPr>
+          <w:color w:val="0070C0"/>
+          <w:sz w:val="21"/>
+          <w:szCs w:val="21"/>
+        </w:rPr>
+        <w:t xml:space="preserve">   </w:t>
+      </w:r>
+    </w:p>
+    <w:p>
+      <w:pPr>
+        <w:ind w:left="720"/>
+        <w:jc w:val="both"/>
+      </w:pPr>
+      <w:r>
+        <w:t>Developed an IoT-based robotic pickup system enabling automated order fulfillment in unmanned retail stores through WiFi communication between robots, display shelves, and administrators.</w:t>
+      </w:r>
+    </w:p>
+    <w:p>
+      <w:pPr>
+        <w:spacing w:after="0"/>
+        <w:jc w:val="both"/>
+        <w:rPr>
+          <w:b/>
+          <w:bCs/>
+          <w:sz w:val="24"/>
+          <w:szCs w:val="24"/>
+        </w:rPr>
+      </w:pPr>
+    </w:p>
+    <w:p>
+      <w:pPr>
+        <w:spacing w:after="0"/>
+        <w:jc w:val="both"/>
+      </w:pPr>
+      <w:r>
+        <w:rPr>
+          <w:rFonts w:hint="eastAsia"/>
+          <w:b/>
+          <w:bCs/>
+          <w:sz w:val="24"/>
+          <w:szCs w:val="24"/>
+        </w:rPr>
+        <w:t xml:space="preserve">    </w:t>
+      </w:r>
+      <w:r>
+        <w:rPr>
+          <w:b/>
+          <w:bCs/>
+        </w:rPr>
+        <w:t xml:space="preserve">Ray-tracing Bezier curve </w:t>
+      </w:r>
+      <w:r>
+        <w:rPr>
+          <w:b/>
+          <w:bCs/>
+        </w:rPr>
+        <w:t>grid</w:t>
+      </w:r>
+      <w:r>
+        <w:t xml:space="preserve"> </w:t>
+      </w:r>
+      <w:r>
+        <w:rPr>
           <w:i/>
           <w:iCs/>
           <w:sz w:val="21"/>
           <w:szCs w:val="21"/>
         </w:rPr>
-        <w:t>PyQt</w:t>
-      </w:r>
-      <w:proofErr w:type="spellEnd"/>
-      <w:r>
-        <w:rPr>
-          <w:sz w:val="21"/>
-          <w:szCs w:val="21"/>
-        </w:rPr>
-        <w:t xml:space="preserve"> </w:t>
-      </w:r>
-      <w:r>
-        <w:rPr>
-          <w:rFonts w:hint="eastAsia"/>
-          <w:sz w:val="21"/>
-          <w:szCs w:val="21"/>
-        </w:rPr>
-        <w:t xml:space="preserve">   </w:t>
-      </w:r>
-      <w:r>
-        <w:rPr>
-          <w:color w:val="0070C0"/>
-          <w:sz w:val="21"/>
-          <w:szCs w:val="21"/>
-        </w:rPr>
-        <w:t>github.com/1-moon/</w:t>
-      </w:r>
-      <w:proofErr w:type="spellStart"/>
-      <w:r>
-        <w:rPr>
-          <w:color w:val="0070C0"/>
-          <w:sz w:val="21"/>
-          <w:szCs w:val="21"/>
-        </w:rPr>
-        <w:t>iot-unmannedStore</w:t>
-      </w:r>
-      <w:proofErr w:type="spellEnd"/>
-      <w:r>
-        <w:rPr>
-          <w:color w:val="0070C0"/>
-          <w:sz w:val="21"/>
-          <w:szCs w:val="21"/>
-        </w:rPr>
-        <w:t xml:space="preserve">   </w:t>
-      </w:r>
-    </w:p>
-    <w:p>
-      <w:pPr>
-        <w:ind w:left="720"/>
-        <w:jc w:val="both"/>
-      </w:pPr>
-      <w:r>
-        <w:t xml:space="preserve">Developed an IoT-based robotic pickup system enabling automated order </w:t>
-      </w:r>
-      <w:proofErr w:type="spellStart"/>
-      <w:r>
-        <w:t>fulfillment</w:t>
-      </w:r>
-      <w:proofErr w:type="spellEnd"/>
-      <w:r>
-        <w:t xml:space="preserve"> in unmanned retail stores through </w:t>
-      </w:r>
-      <w:proofErr w:type="spellStart"/>
-      <w:r>
-        <w:t>WiFi</w:t>
-      </w:r>
-      <w:proofErr w:type="spellEnd"/>
-      <w:r>
-        <w:t xml:space="preserve"> communication between robots, display shelves, and administrators.</w:t>
-      </w:r>
-    </w:p>
-    <w:p>
-      <w:pPr>
-        <w:spacing w:after="0"/>
-        <w:jc w:val="both"/>
-        <w:rPr>
-          <w:b/>
-          <w:bCs/>
-          <w:sz w:val="24"/>
-          <w:szCs w:val="24"/>
-        </w:rPr>
-      </w:pPr>
-    </w:p>
-    <w:p>
-      <w:pPr>
-        <w:spacing w:after="0"/>
-        <w:jc w:val="both"/>
-      </w:pPr>
-      <w:r>
-        <w:rPr>
-          <w:rFonts w:hint="eastAsia"/>
-          <w:b/>
-          <w:bCs/>
-          <w:sz w:val="24"/>
-          <w:szCs w:val="24"/>
-        </w:rPr>
-        <w:t xml:space="preserve">    </w:t>
-      </w:r>
-      <w:r>
-        <w:rPr>
-          <w:b/>
-          <w:bCs/>
-        </w:rPr>
-        <w:t xml:space="preserve">Ray-tracing Bezier curve </w:t>
-      </w:r>
-      <w:r>
-        <w:rPr>
-          <w:b/>
-          <w:bCs/>
-        </w:rPr>
-        <w:t>grid</w:t>
-      </w:r>
-      <w:r>
-        <w:t xml:space="preserve"> </w:t>
+        <w:t>C/C</w:t>
       </w:r>
       <w:r>
         <w:rPr>
@@ -1890,15 +1881,6 @@
           <w:sz w:val="21"/>
           <w:szCs w:val="21"/>
         </w:rPr>
-        <w:t>C/C</w:t>
-      </w:r>
-      <w:r>
-        <w:rPr>
-          <w:i/>
-          <w:iCs/>
-          <w:sz w:val="21"/>
-          <w:szCs w:val="21"/>
-        </w:rPr>
         <w:t>++</w:t>
       </w:r>
       <w:r>
@@ -1960,7 +1942,6 @@
         </w:rPr>
         <w:t>1moon/</w:t>
       </w:r>
-      <w:proofErr w:type="spellStart"/>
       <w:r>
         <w:rPr>
           <w:color w:val="0070C0"/>
@@ -1977,7 +1958,6 @@
         </w:rPr>
         <w:t>_curve</w:t>
       </w:r>
-      <w:proofErr w:type="spellEnd"/>
       <w:r>
         <w:rPr>
           <w:color w:val="0070C0"/>
@@ -2060,6 +2040,7 @@
         </w:rPr>
       </w:pPr>
       <w:r>
+        <w:lastRenderedPageBreak/>
         <w:t xml:space="preserve">     </w:t>
       </w:r>
       <w:r>
@@ -2163,7 +2144,6 @@
         </w:rPr>
         <w:t>github.com/1moon/</w:t>
       </w:r>
-      <w:proofErr w:type="spellStart"/>
       <w:r>
         <w:rPr>
           <w:color w:val="0070C0"/>
@@ -2172,7 +2152,6 @@
         </w:rPr>
         <w:t>spaceSim</w:t>
       </w:r>
-      <w:proofErr w:type="spellEnd"/>
     </w:p>
     <w:p>
       <w:pPr>
@@ -2260,7 +2239,6 @@
         </w:rPr>
       </w:pPr>
       <w:r>
-        <w:lastRenderedPageBreak/>
         <w:t xml:space="preserve">     </w:t>
       </w:r>
       <w:r>
@@ -2325,7 +2303,6 @@
         </w:rPr>
         <w:t>github.com/1moon/</w:t>
       </w:r>
-      <w:proofErr w:type="spellStart"/>
       <w:r>
         <w:rPr>
           <w:color w:val="0070C0"/>
@@ -2334,7 +2311,6 @@
         </w:rPr>
         <w:t>videoEdit</w:t>
       </w:r>
-      <w:proofErr w:type="spellEnd"/>
     </w:p>
     <w:p>
       <w:pPr>
@@ -2529,7 +2505,7 @@
     </w:p>
     <w:p>
       <w:pPr>
-        <w:pStyle w:val="ListParagraph"/>
+        <w:pStyle w:val="a5"/>
         <w:numPr>
           <w:ilvl w:val="0"/>
           <w:numId w:val="9"/>
@@ -2580,7 +2556,7 @@
     </w:p>
     <w:p>
       <w:pPr>
-        <w:pStyle w:val="ListParagraph"/>
+        <w:pStyle w:val="a5"/>
         <w:numPr>
           <w:ilvl w:val="0"/>
           <w:numId w:val="9"/>
@@ -2777,7 +2753,7 @@
     </w:p>
     <w:p>
       <w:pPr>
-        <w:pStyle w:val="ListParagraph"/>
+        <w:pStyle w:val="a5"/>
         <w:numPr>
           <w:ilvl w:val="0"/>
           <w:numId w:val="9"/>
@@ -2804,7 +2780,7 @@
     </w:p>
     <w:p>
       <w:pPr>
-        <w:pStyle w:val="ListParagraph"/>
+        <w:pStyle w:val="a5"/>
         <w:numPr>
           <w:ilvl w:val="0"/>
           <w:numId w:val="9"/>
@@ -2840,23 +2816,13 @@
       <w:r>
         <w:t xml:space="preserve">    </w:t>
       </w:r>
-      <w:proofErr w:type="spellStart"/>
       <w:r>
         <w:rPr>
           <w:rFonts w:hint="eastAsia"/>
           <w:b/>
           <w:bCs/>
         </w:rPr>
-        <w:t>Addinedu</w:t>
-      </w:r>
-      <w:proofErr w:type="spellEnd"/>
-      <w:r>
-        <w:rPr>
-          <w:rFonts w:hint="eastAsia"/>
-          <w:b/>
-          <w:bCs/>
-        </w:rPr>
-        <w:t xml:space="preserve"> AI/Robot Bootcamp </w:t>
+        <w:t xml:space="preserve">Addinedu AI/Robot Bootcamp </w:t>
       </w:r>
       <w:r>
         <w:rPr>
@@ -2992,7 +2958,7 @@
     </w:p>
     <w:p>
       <w:pPr>
-        <w:pStyle w:val="ListParagraph"/>
+        <w:pStyle w:val="a5"/>
         <w:numPr>
           <w:ilvl w:val="0"/>
           <w:numId w:val="9"/>
@@ -3004,7 +2970,7 @@
     </w:p>
     <w:p>
       <w:pPr>
-        <w:pStyle w:val="ListParagraph"/>
+        <w:pStyle w:val="a5"/>
         <w:numPr>
           <w:ilvl w:val="0"/>
           <w:numId w:val="9"/>
@@ -3030,7 +2996,7 @@
 </file>
 
 <file path=word/endnotes.xml><?xml version="1.0" encoding="utf-8"?>
-<w:endnotes xmlns:wpc="http://schemas.microsoft.com/office/word/2010/wordprocessingCanvas" xmlns:cx="http://schemas.microsoft.com/office/drawing/2014/chartex" xmlns:cx1="http://schemas.microsoft.com/office/drawing/2015/9/8/chartex" xmlns:cx2="http://schemas.microsoft.com/office/drawing/2015/10/21/chartex" xmlns:cx3="http://schemas.microsoft.com/office/drawing/2016/5/9/chartex" xmlns:cx4="http://schemas.microsoft.com/office/drawing/2016/5/10/chartex" xmlns:cx5="http://schemas.microsoft.com/office/drawing/2016/5/11/chartex" xmlns:cx6="http://schemas.microsoft.com/office/drawing/2016/5/12/chartex" xmlns:cx7="http://schemas.microsoft.com/office/drawing/2016/5/13/chartex" xmlns:cx8="http://schemas.microsoft.com/office/drawing/2016/5/14/chartex" xmlns:mc="http://schemas.openxmlformats.org/markup-compatibility/2006" xmlns:aink="http://schemas.microsoft.com/office/drawing/2016/ink" xmlns:am3d="http://schemas.microsoft.com/office/drawing/2017/model3d" xmlns:o="urn:schemas-microsoft-com:office:office" xmlns:oel="http://schemas.microsoft.com/office/2019/extlst" xmlns:r="http://schemas.openxmlformats.org/officeDocument/2006/relationships" xmlns:m="http://schemas.openxmlformats.org/officeDocument/2006/math" xmlns:v="urn:schemas-microsoft-com:vml" xmlns:wp14="http://schemas.microsoft.com/office/word/2010/wordprocessingDrawing" xmlns:wp="http://schemas.openxmlformats.org/drawingml/2006/wordprocessingDrawing" xmlns:w10="urn:schemas-microsoft-com:office:word" xmlns:w="http://schemas.openxmlformats.org/wordprocessingml/2006/main" xmlns:w14="http://schemas.microsoft.com/office/word/2010/wordml" xmlns:w15="http://schemas.microsoft.com/office/word/2012/wordml" xmlns:w16cex="http://schemas.microsoft.com/office/word/2018/wordml/cex" xmlns:w16cid="http://schemas.microsoft.com/office/word/2016/wordml/cid" xmlns:w16="http://schemas.microsoft.com/office/word/2018/wordml" xmlns:w16du="http://schemas.microsoft.com/office/word/2023/wordml/word16du" xmlns:w16sdtdh="http://schemas.microsoft.com/office/word/2020/wordml/sdtdatahash" xmlns:w16sdtfl="http://schemas.microsoft.com/office/word/2024/wordml/sdtformatlock" xmlns:w16se="http://schemas.microsoft.com/office/word/2015/wordml/symex" xmlns:wpg="http://schemas.microsoft.com/office/word/2010/wordprocessingGroup" xmlns:wpi="http://schemas.microsoft.com/office/word/2010/wordprocessingInk" xmlns:wne="http://schemas.microsoft.com/office/word/2006/wordml" xmlns:wps="http://schemas.microsoft.com/office/word/2010/wordprocessingShape" mc:Ignorable="w14 w15 w16se w16cid w16 w16cex w16sdtdh w16sdtfl w16du wp14">
+<w:endnotes xmlns:wpc="http://schemas.microsoft.com/office/word/2010/wordprocessingCanvas" xmlns:cx="http://schemas.microsoft.com/office/drawing/2014/chartex" xmlns:mc="http://schemas.openxmlformats.org/markup-compatibility/2006" xmlns:o="urn:schemas-microsoft-com:office:office" xmlns:r="http://schemas.openxmlformats.org/officeDocument/2006/relationships" xmlns:m="http://schemas.openxmlformats.org/officeDocument/2006/math" xmlns:v="urn:schemas-microsoft-com:vml" xmlns:wp14="http://schemas.microsoft.com/office/word/2010/wordprocessingDrawing" xmlns:wp="http://schemas.openxmlformats.org/drawingml/2006/wordprocessingDrawing" xmlns:w10="urn:schemas-microsoft-com:office:word" xmlns:w="http://schemas.openxmlformats.org/wordprocessingml/2006/main" xmlns:w14="http://schemas.microsoft.com/office/word/2010/wordml" xmlns:w15="http://schemas.microsoft.com/office/word/2012/wordml" xmlns:w16se="http://schemas.microsoft.com/office/word/2015/wordml/symex" xmlns:wpg="http://schemas.microsoft.com/office/word/2010/wordprocessingGroup" xmlns:wpi="http://schemas.microsoft.com/office/word/2010/wordprocessingInk" xmlns:wne="http://schemas.microsoft.com/office/word/2006/wordml" xmlns:wps="http://schemas.microsoft.com/office/word/2010/wordprocessingShape" mc:Ignorable="w14 w15 w16se wp14">
   <w:endnote w:type="separator" w:id="-1">
     <w:p>
       <w:pPr>
@@ -3055,7 +3021,7 @@
 </file>
 
 <file path=word/footnotes.xml><?xml version="1.0" encoding="utf-8"?>
-<w:footnotes xmlns:wpc="http://schemas.microsoft.com/office/word/2010/wordprocessingCanvas" xmlns:cx="http://schemas.microsoft.com/office/drawing/2014/chartex" xmlns:cx1="http://schemas.microsoft.com/office/drawing/2015/9/8/chartex" xmlns:cx2="http://schemas.microsoft.com/office/drawing/2015/10/21/chartex" xmlns:cx3="http://schemas.microsoft.com/office/drawing/2016/5/9/chartex" xmlns:cx4="http://schemas.microsoft.com/office/drawing/2016/5/10/chartex" xmlns:cx5="http://schemas.microsoft.com/office/drawing/2016/5/11/chartex" xmlns:cx6="http://schemas.microsoft.com/office/drawing/2016/5/12/chartex" xmlns:cx7="http://schemas.microsoft.com/office/drawing/2016/5/13/chartex" xmlns:cx8="http://schemas.microsoft.com/office/drawing/2016/5/14/chartex" xmlns:mc="http://schemas.openxmlformats.org/markup-compatibility/2006" xmlns:aink="http://schemas.microsoft.com/office/drawing/2016/ink" xmlns:am3d="http://schemas.microsoft.com/office/drawing/2017/model3d" xmlns:o="urn:schemas-microsoft-com:office:office" xmlns:oel="http://schemas.microsoft.com/office/2019/extlst" xmlns:r="http://schemas.openxmlformats.org/officeDocument/2006/relationships" xmlns:m="http://schemas.openxmlformats.org/officeDocument/2006/math" xmlns:v="urn:schemas-microsoft-com:vml" xmlns:wp14="http://schemas.microsoft.com/office/word/2010/wordprocessingDrawing" xmlns:wp="http://schemas.openxmlformats.org/drawingml/2006/wordprocessingDrawing" xmlns:w10="urn:schemas-microsoft-com:office:word" xmlns:w="http://schemas.openxmlformats.org/wordprocessingml/2006/main" xmlns:w14="http://schemas.microsoft.com/office/word/2010/wordml" xmlns:w15="http://schemas.microsoft.com/office/word/2012/wordml" xmlns:w16cex="http://schemas.microsoft.com/office/word/2018/wordml/cex" xmlns:w16cid="http://schemas.microsoft.com/office/word/2016/wordml/cid" xmlns:w16="http://schemas.microsoft.com/office/word/2018/wordml" xmlns:w16du="http://schemas.microsoft.com/office/word/2023/wordml/word16du" xmlns:w16sdtdh="http://schemas.microsoft.com/office/word/2020/wordml/sdtdatahash" xmlns:w16sdtfl="http://schemas.microsoft.com/office/word/2024/wordml/sdtformatlock" xmlns:w16se="http://schemas.microsoft.com/office/word/2015/wordml/symex" xmlns:wpg="http://schemas.microsoft.com/office/word/2010/wordprocessingGroup" xmlns:wpi="http://schemas.microsoft.com/office/word/2010/wordprocessingInk" xmlns:wne="http://schemas.microsoft.com/office/word/2006/wordml" xmlns:wps="http://schemas.microsoft.com/office/word/2010/wordprocessingShape" mc:Ignorable="w14 w15 w16se w16cid w16 w16cex w16sdtdh w16sdtfl w16du wp14">
+<w:footnotes xmlns:wpc="http://schemas.microsoft.com/office/word/2010/wordprocessingCanvas" xmlns:cx="http://schemas.microsoft.com/office/drawing/2014/chartex" xmlns:mc="http://schemas.openxmlformats.org/markup-compatibility/2006" xmlns:o="urn:schemas-microsoft-com:office:office" xmlns:r="http://schemas.openxmlformats.org/officeDocument/2006/relationships" xmlns:m="http://schemas.openxmlformats.org/officeDocument/2006/math" xmlns:v="urn:schemas-microsoft-com:vml" xmlns:wp14="http://schemas.microsoft.com/office/word/2010/wordprocessingDrawing" xmlns:wp="http://schemas.openxmlformats.org/drawingml/2006/wordprocessingDrawing" xmlns:w10="urn:schemas-microsoft-com:office:word" xmlns:w="http://schemas.openxmlformats.org/wordprocessingml/2006/main" xmlns:w14="http://schemas.microsoft.com/office/word/2010/wordml" xmlns:w15="http://schemas.microsoft.com/office/word/2012/wordml" xmlns:w16se="http://schemas.microsoft.com/office/word/2015/wordml/symex" xmlns:wpg="http://schemas.microsoft.com/office/word/2010/wordprocessingGroup" xmlns:wpi="http://schemas.microsoft.com/office/word/2010/wordprocessingInk" xmlns:wne="http://schemas.microsoft.com/office/word/2006/wordml" xmlns:wps="http://schemas.microsoft.com/office/word/2010/wordprocessingShape" mc:Ignorable="w14 w15 w16se wp14">
   <w:footnote w:type="separator" w:id="-1">
     <w:p>
       <w:pPr>
@@ -3080,7 +3046,7 @@
 </file>
 
 <file path=word/numbering.xml><?xml version="1.0" encoding="utf-8"?>
-<w:numbering xmlns:wpc="http://schemas.microsoft.com/office/word/2010/wordprocessingCanvas" xmlns:cx="http://schemas.microsoft.com/office/drawing/2014/chartex" xmlns:cx1="http://schemas.microsoft.com/office/drawing/2015/9/8/chartex" xmlns:cx2="http://schemas.microsoft.com/office/drawing/2015/10/21/chartex" xmlns:cx3="http://schemas.microsoft.com/office/drawing/2016/5/9/chartex" xmlns:cx4="http://schemas.microsoft.com/office/drawing/2016/5/10/chartex" xmlns:cx5="http://schemas.microsoft.com/office/drawing/2016/5/11/chartex" xmlns:cx6="http://schemas.microsoft.com/office/drawing/2016/5/12/chartex" xmlns:cx7="http://schemas.microsoft.com/office/drawing/2016/5/13/chartex" xmlns:cx8="http://schemas.microsoft.com/office/drawing/2016/5/14/chartex" xmlns:mc="http://schemas.openxmlformats.org/markup-compatibility/2006" xmlns:aink="http://schemas.microsoft.com/office/drawing/2016/ink" xmlns:am3d="http://schemas.microsoft.com/office/drawing/2017/model3d" xmlns:o="urn:schemas-microsoft-com:office:office" xmlns:oel="http://schemas.microsoft.com/office/2019/extlst" xmlns:r="http://schemas.openxmlformats.org/officeDocument/2006/relationships" xmlns:m="http://schemas.openxmlformats.org/officeDocument/2006/math" xmlns:v="urn:schemas-microsoft-com:vml" xmlns:wp14="http://schemas.microsoft.com/office/word/2010/wordprocessingDrawing" xmlns:wp="http://schemas.openxmlformats.org/drawingml/2006/wordprocessingDrawing" xmlns:w10="urn:schemas-microsoft-com:office:word" xmlns:w="http://schemas.openxmlformats.org/wordprocessingml/2006/main" xmlns:w14="http://schemas.microsoft.com/office/word/2010/wordml" xmlns:w15="http://schemas.microsoft.com/office/word/2012/wordml" xmlns:w16cex="http://schemas.microsoft.com/office/word/2018/wordml/cex" xmlns:w16cid="http://schemas.microsoft.com/office/word/2016/wordml/cid" xmlns:w16="http://schemas.microsoft.com/office/word/2018/wordml" xmlns:w16du="http://schemas.microsoft.com/office/word/2023/wordml/word16du" xmlns:w16sdtdh="http://schemas.microsoft.com/office/word/2020/wordml/sdtdatahash" xmlns:w16sdtfl="http://schemas.microsoft.com/office/word/2024/wordml/sdtformatlock" xmlns:w16se="http://schemas.microsoft.com/office/word/2015/wordml/symex" xmlns:wpg="http://schemas.microsoft.com/office/word/2010/wordprocessingGroup" xmlns:wpi="http://schemas.microsoft.com/office/word/2010/wordprocessingInk" xmlns:wne="http://schemas.microsoft.com/office/word/2006/wordml" xmlns:wps="http://schemas.microsoft.com/office/word/2010/wordprocessingShape" mc:Ignorable="w14 w15 w16se w16cid w16 w16cex w16sdtdh w16sdtfl w16du wp14">
+<w:numbering xmlns:wpc="http://schemas.microsoft.com/office/word/2010/wordprocessingCanvas" xmlns:cx="http://schemas.microsoft.com/office/drawing/2014/chartex" xmlns:mc="http://schemas.openxmlformats.org/markup-compatibility/2006" xmlns:o="urn:schemas-microsoft-com:office:office" xmlns:r="http://schemas.openxmlformats.org/officeDocument/2006/relationships" xmlns:m="http://schemas.openxmlformats.org/officeDocument/2006/math" xmlns:v="urn:schemas-microsoft-com:vml" xmlns:wp14="http://schemas.microsoft.com/office/word/2010/wordprocessingDrawing" xmlns:wp="http://schemas.openxmlformats.org/drawingml/2006/wordprocessingDrawing" xmlns:w10="urn:schemas-microsoft-com:office:word" xmlns:w="http://schemas.openxmlformats.org/wordprocessingml/2006/main" xmlns:w14="http://schemas.microsoft.com/office/word/2010/wordml" xmlns:w15="http://schemas.microsoft.com/office/word/2012/wordml" xmlns:w16se="http://schemas.microsoft.com/office/word/2015/wordml/symex" xmlns:wpg="http://schemas.microsoft.com/office/word/2010/wordprocessingGroup" xmlns:wpi="http://schemas.microsoft.com/office/word/2010/wordprocessingInk" xmlns:wne="http://schemas.microsoft.com/office/word/2006/wordml" xmlns:wps="http://schemas.microsoft.com/office/word/2010/wordprocessingShape" mc:Ignorable="w14 w15 w16se wp14">
   <w:abstractNum w:abstractNumId="0" w15:restartNumberingAfterBreak="0">
     <w:nsid w:val="1A9E50F5"/>
     <w:multiLevelType w:val="hybridMultilevel"/>
@@ -4097,38 +4063,38 @@
       </w:rPr>
     </w:lvl>
   </w:abstractNum>
-  <w:num w:numId="1" w16cid:durableId="339280398">
+  <w:num w:numId="1">
     <w:abstractNumId w:val="0"/>
   </w:num>
-  <w:num w:numId="2" w16cid:durableId="328291975">
+  <w:num w:numId="2">
     <w:abstractNumId w:val="8"/>
   </w:num>
-  <w:num w:numId="3" w16cid:durableId="1699430708">
+  <w:num w:numId="3">
     <w:abstractNumId w:val="4"/>
   </w:num>
-  <w:num w:numId="4" w16cid:durableId="1973947660">
+  <w:num w:numId="4">
     <w:abstractNumId w:val="1"/>
   </w:num>
-  <w:num w:numId="5" w16cid:durableId="1017660195">
+  <w:num w:numId="5">
     <w:abstractNumId w:val="7"/>
   </w:num>
-  <w:num w:numId="6" w16cid:durableId="2036343478">
+  <w:num w:numId="6">
     <w:abstractNumId w:val="6"/>
   </w:num>
-  <w:num w:numId="7" w16cid:durableId="927273072">
+  <w:num w:numId="7">
     <w:abstractNumId w:val="3"/>
   </w:num>
-  <w:num w:numId="8" w16cid:durableId="2131587968">
+  <w:num w:numId="8">
     <w:abstractNumId w:val="2"/>
   </w:num>
-  <w:num w:numId="9" w16cid:durableId="1664164207">
+  <w:num w:numId="9">
     <w:abstractNumId w:val="5"/>
   </w:num>
 </w:numbering>
 </file>
 
 <file path=word/styles.xml><?xml version="1.0" encoding="utf-8"?>
-<w:styles xmlns:mc="http://schemas.openxmlformats.org/markup-compatibility/2006" xmlns:r="http://schemas.openxmlformats.org/officeDocument/2006/relationships" xmlns:w="http://schemas.openxmlformats.org/wordprocessingml/2006/main" xmlns:w14="http://schemas.microsoft.com/office/word/2010/wordml" xmlns:w15="http://schemas.microsoft.com/office/word/2012/wordml" xmlns:w16cex="http://schemas.microsoft.com/office/word/2018/wordml/cex" xmlns:w16cid="http://schemas.microsoft.com/office/word/2016/wordml/cid" xmlns:w16="http://schemas.microsoft.com/office/word/2018/wordml" xmlns:w16du="http://schemas.microsoft.com/office/word/2023/wordml/word16du" xmlns:w16sdtdh="http://schemas.microsoft.com/office/word/2020/wordml/sdtdatahash" xmlns:w16sdtfl="http://schemas.microsoft.com/office/word/2024/wordml/sdtformatlock" xmlns:w16se="http://schemas.microsoft.com/office/word/2015/wordml/symex" mc:Ignorable="w14 w15 w16se w16cid w16 w16cex w16sdtdh w16sdtfl w16du">
+<w:styles xmlns:mc="http://schemas.openxmlformats.org/markup-compatibility/2006" xmlns:r="http://schemas.openxmlformats.org/officeDocument/2006/relationships" xmlns:w="http://schemas.openxmlformats.org/wordprocessingml/2006/main" xmlns:w14="http://schemas.microsoft.com/office/word/2010/wordml" xmlns:w15="http://schemas.microsoft.com/office/word/2012/wordml" xmlns:w16se="http://schemas.microsoft.com/office/word/2015/wordml/symex" mc:Ignorable="w14 w15 w16se">
   <w:docDefaults>
     <w:rPrDefault>
       <w:rPr>
@@ -4144,7 +4110,7 @@
       </w:pPr>
     </w:pPrDefault>
   </w:docDefaults>
-  <w:latentStyles w:defLockedState="0" w:defUIPriority="99" w:defSemiHidden="0" w:defUnhideWhenUsed="0" w:defQFormat="0" w:count="376">
+  <w:latentStyles w:defLockedState="0" w:defUIPriority="99" w:defSemiHidden="0" w:defUnhideWhenUsed="0" w:defQFormat="0" w:count="371">
     <w:lsdException w:name="Normal" w:uiPriority="0" w:qFormat="1"/>
     <w:lsdException w:name="heading 1" w:uiPriority="9" w:qFormat="1"/>
     <w:lsdException w:name="heading 2" w:semiHidden="1" w:uiPriority="9" w:unhideWhenUsed="1" w:qFormat="1"/>
@@ -4516,22 +4482,17 @@
     <w:lsdException w:name="List Table 5 Dark Accent 6" w:uiPriority="50"/>
     <w:lsdException w:name="List Table 6 Colorful Accent 6" w:uiPriority="51"/>
     <w:lsdException w:name="List Table 7 Colorful Accent 6" w:uiPriority="52"/>
-    <w:lsdException w:name="Mention" w:semiHidden="1" w:unhideWhenUsed="1"/>
-    <w:lsdException w:name="Smart Hyperlink" w:semiHidden="1" w:unhideWhenUsed="1"/>
-    <w:lsdException w:name="Hashtag" w:semiHidden="1" w:unhideWhenUsed="1"/>
-    <w:lsdException w:name="Unresolved Mention" w:semiHidden="1" w:unhideWhenUsed="1"/>
-    <w:lsdException w:name="Smart Link" w:semiHidden="1" w:unhideWhenUsed="1"/>
   </w:latentStyles>
-  <w:style w:type="paragraph" w:default="1" w:styleId="Normal">
+  <w:style w:type="paragraph" w:default="1" w:styleId="a">
     <w:name w:val="Normal"/>
     <w:qFormat/>
     <w:rsid w:val="00F321F6"/>
   </w:style>
-  <w:style w:type="paragraph" w:styleId="Heading1">
+  <w:style w:type="paragraph" w:styleId="1">
     <w:name w:val="heading 1"/>
-    <w:basedOn w:val="Normal"/>
-    <w:next w:val="Normal"/>
-    <w:link w:val="Heading1Char"/>
+    <w:basedOn w:val="a"/>
+    <w:next w:val="a"/>
+    <w:link w:val="1Char"/>
     <w:uiPriority w:val="9"/>
     <w:qFormat/>
     <w:rsid w:val="00F321F6"/>
@@ -4550,11 +4511,11 @@
       <w:szCs w:val="28"/>
     </w:rPr>
   </w:style>
-  <w:style w:type="paragraph" w:styleId="Heading2">
+  <w:style w:type="paragraph" w:styleId="2">
     <w:name w:val="heading 2"/>
-    <w:basedOn w:val="Normal"/>
-    <w:next w:val="Normal"/>
-    <w:link w:val="Heading2Char"/>
+    <w:basedOn w:val="a"/>
+    <w:next w:val="a"/>
+    <w:link w:val="2Char"/>
     <w:uiPriority w:val="9"/>
     <w:semiHidden/>
     <w:unhideWhenUsed/>
@@ -4575,11 +4536,11 @@
       <w:szCs w:val="26"/>
     </w:rPr>
   </w:style>
-  <w:style w:type="paragraph" w:styleId="Heading3">
+  <w:style w:type="paragraph" w:styleId="3">
     <w:name w:val="heading 3"/>
-    <w:basedOn w:val="Normal"/>
-    <w:next w:val="Normal"/>
-    <w:link w:val="Heading3Char"/>
+    <w:basedOn w:val="a"/>
+    <w:next w:val="a"/>
+    <w:link w:val="3Char"/>
     <w:uiPriority w:val="9"/>
     <w:semiHidden/>
     <w:unhideWhenUsed/>
@@ -4598,11 +4559,11 @@
       <w:color w:val="4472C4" w:themeColor="accent1"/>
     </w:rPr>
   </w:style>
-  <w:style w:type="paragraph" w:styleId="Heading4">
+  <w:style w:type="paragraph" w:styleId="4">
     <w:name w:val="heading 4"/>
-    <w:basedOn w:val="Normal"/>
-    <w:next w:val="Normal"/>
-    <w:link w:val="Heading4Char"/>
+    <w:basedOn w:val="a"/>
+    <w:next w:val="a"/>
+    <w:link w:val="4Char"/>
     <w:uiPriority w:val="9"/>
     <w:semiHidden/>
     <w:unhideWhenUsed/>
@@ -4623,11 +4584,11 @@
       <w:color w:val="4472C4" w:themeColor="accent1"/>
     </w:rPr>
   </w:style>
-  <w:style w:type="paragraph" w:styleId="Heading5">
+  <w:style w:type="paragraph" w:styleId="5">
     <w:name w:val="heading 5"/>
-    <w:basedOn w:val="Normal"/>
-    <w:next w:val="Normal"/>
-    <w:link w:val="Heading5Char"/>
+    <w:basedOn w:val="a"/>
+    <w:next w:val="a"/>
+    <w:link w:val="5Char"/>
     <w:uiPriority w:val="9"/>
     <w:semiHidden/>
     <w:unhideWhenUsed/>
@@ -4644,11 +4605,11 @@
       <w:color w:val="1F3763" w:themeColor="accent1" w:themeShade="7F"/>
     </w:rPr>
   </w:style>
-  <w:style w:type="paragraph" w:styleId="Heading6">
+  <w:style w:type="paragraph" w:styleId="6">
     <w:name w:val="heading 6"/>
-    <w:basedOn w:val="Normal"/>
-    <w:next w:val="Normal"/>
-    <w:link w:val="Heading6Char"/>
+    <w:basedOn w:val="a"/>
+    <w:next w:val="a"/>
+    <w:link w:val="6Char"/>
     <w:uiPriority w:val="9"/>
     <w:semiHidden/>
     <w:unhideWhenUsed/>
@@ -4667,11 +4628,11 @@
       <w:color w:val="1F3763" w:themeColor="accent1" w:themeShade="7F"/>
     </w:rPr>
   </w:style>
-  <w:style w:type="paragraph" w:styleId="Heading7">
+  <w:style w:type="paragraph" w:styleId="7">
     <w:name w:val="heading 7"/>
-    <w:basedOn w:val="Normal"/>
-    <w:next w:val="Normal"/>
-    <w:link w:val="Heading7Char"/>
+    <w:basedOn w:val="a"/>
+    <w:next w:val="a"/>
+    <w:link w:val="7Char"/>
     <w:uiPriority w:val="9"/>
     <w:semiHidden/>
     <w:unhideWhenUsed/>
@@ -4690,11 +4651,11 @@
       <w:color w:val="404040" w:themeColor="text1" w:themeTint="BF"/>
     </w:rPr>
   </w:style>
-  <w:style w:type="paragraph" w:styleId="Heading8">
+  <w:style w:type="paragraph" w:styleId="8">
     <w:name w:val="heading 8"/>
-    <w:basedOn w:val="Normal"/>
-    <w:next w:val="Normal"/>
-    <w:link w:val="Heading8Char"/>
+    <w:basedOn w:val="a"/>
+    <w:next w:val="a"/>
+    <w:link w:val="8Char"/>
     <w:uiPriority w:val="9"/>
     <w:semiHidden/>
     <w:unhideWhenUsed/>
@@ -4713,11 +4674,11 @@
       <w:szCs w:val="20"/>
     </w:rPr>
   </w:style>
-  <w:style w:type="paragraph" w:styleId="Heading9">
+  <w:style w:type="paragraph" w:styleId="9">
     <w:name w:val="heading 9"/>
-    <w:basedOn w:val="Normal"/>
-    <w:next w:val="Normal"/>
-    <w:link w:val="Heading9Char"/>
+    <w:basedOn w:val="a"/>
+    <w:next w:val="a"/>
+    <w:link w:val="9Char"/>
     <w:uiPriority w:val="9"/>
     <w:semiHidden/>
     <w:unhideWhenUsed/>
@@ -4738,12 +4699,13 @@
       <w:szCs w:val="20"/>
     </w:rPr>
   </w:style>
-  <w:style w:type="character" w:default="1" w:styleId="DefaultParagraphFont">
+  <w:style w:type="character" w:default="1" w:styleId="a0">
     <w:name w:val="Default Paragraph Font"/>
     <w:uiPriority w:val="1"/>
+    <w:semiHidden/>
     <w:unhideWhenUsed/>
   </w:style>
-  <w:style w:type="table" w:default="1" w:styleId="TableNormal">
+  <w:style w:type="table" w:default="1" w:styleId="a1">
     <w:name w:val="Normal Table"/>
     <w:uiPriority w:val="99"/>
     <w:semiHidden/>
@@ -4758,7 +4720,7 @@
       </w:tblCellMar>
     </w:tblPr>
   </w:style>
-  <w:style w:type="numbering" w:default="1" w:styleId="NoList">
+  <w:style w:type="numbering" w:default="1" w:styleId="a2">
     <w:name w:val="No List"/>
     <w:uiPriority w:val="99"/>
     <w:semiHidden/>
@@ -4766,12 +4728,12 @@
   </w:style>
   <w:style w:type="character" w:customStyle="1" w:styleId="lrzxr">
     <w:name w:val="lrzxr"/>
-    <w:basedOn w:val="DefaultParagraphFont"/>
+    <w:basedOn w:val="a0"/>
     <w:rsid w:val="00477019"/>
   </w:style>
-  <w:style w:type="character" w:styleId="Hyperlink">
+  <w:style w:type="character" w:styleId="a3">
     <w:name w:val="Hyperlink"/>
-    <w:basedOn w:val="DefaultParagraphFont"/>
+    <w:basedOn w:val="a0"/>
     <w:uiPriority w:val="99"/>
     <w:unhideWhenUsed/>
     <w:rsid w:val="00477019"/>
@@ -4780,9 +4742,9 @@
       <w:u w:val="single"/>
     </w:rPr>
   </w:style>
-  <w:style w:type="character" w:styleId="UnresolvedMention">
+  <w:style w:type="character" w:customStyle="1" w:styleId="UnresolvedMention">
     <w:name w:val="Unresolved Mention"/>
-    <w:basedOn w:val="DefaultParagraphFont"/>
+    <w:basedOn w:val="a0"/>
     <w:uiPriority w:val="99"/>
     <w:semiHidden/>
     <w:unhideWhenUsed/>
@@ -4792,9 +4754,9 @@
       <w:shd w:val="clear" w:color="auto" w:fill="E1DFDD"/>
     </w:rPr>
   </w:style>
-  <w:style w:type="character" w:styleId="FollowedHyperlink">
+  <w:style w:type="character" w:styleId="a4">
     <w:name w:val="FollowedHyperlink"/>
-    <w:basedOn w:val="DefaultParagraphFont"/>
+    <w:basedOn w:val="a0"/>
     <w:uiPriority w:val="99"/>
     <w:semiHidden/>
     <w:unhideWhenUsed/>
@@ -4804,9 +4766,9 @@
       <w:u w:val="single"/>
     </w:rPr>
   </w:style>
-  <w:style w:type="paragraph" w:styleId="ListParagraph">
+  <w:style w:type="paragraph" w:styleId="a5">
     <w:name w:val="List Paragraph"/>
-    <w:basedOn w:val="Normal"/>
+    <w:basedOn w:val="a"/>
     <w:uiPriority w:val="34"/>
     <w:qFormat/>
     <w:rsid w:val="00F321F6"/>
@@ -4815,10 +4777,10 @@
       <w:contextualSpacing/>
     </w:pPr>
   </w:style>
-  <w:style w:type="paragraph" w:styleId="EndnoteText">
+  <w:style w:type="paragraph" w:styleId="a6">
     <w:name w:val="endnote text"/>
-    <w:basedOn w:val="Normal"/>
-    <w:link w:val="EndnoteTextChar"/>
+    <w:basedOn w:val="a"/>
+    <w:link w:val="Char"/>
     <w:uiPriority w:val="99"/>
     <w:semiHidden/>
     <w:unhideWhenUsed/>
@@ -4831,10 +4793,10 @@
       <w:szCs w:val="20"/>
     </w:rPr>
   </w:style>
-  <w:style w:type="character" w:customStyle="1" w:styleId="EndnoteTextChar">
-    <w:name w:val="Endnote Text Char"/>
-    <w:basedOn w:val="DefaultParagraphFont"/>
-    <w:link w:val="EndnoteText"/>
+  <w:style w:type="character" w:customStyle="1" w:styleId="Char">
+    <w:name w:val="미주 텍스트 Char"/>
+    <w:basedOn w:val="a0"/>
+    <w:link w:val="a6"/>
     <w:uiPriority w:val="99"/>
     <w:semiHidden/>
     <w:rsid w:val="00F321F6"/>
@@ -4843,9 +4805,9 @@
       <w:szCs w:val="20"/>
     </w:rPr>
   </w:style>
-  <w:style w:type="character" w:styleId="EndnoteReference">
+  <w:style w:type="character" w:styleId="a7">
     <w:name w:val="endnote reference"/>
-    <w:basedOn w:val="DefaultParagraphFont"/>
+    <w:basedOn w:val="a0"/>
     <w:uiPriority w:val="99"/>
     <w:semiHidden/>
     <w:unhideWhenUsed/>
@@ -4854,10 +4816,10 @@
       <w:vertAlign w:val="superscript"/>
     </w:rPr>
   </w:style>
-  <w:style w:type="character" w:customStyle="1" w:styleId="Heading1Char">
-    <w:name w:val="Heading 1 Char"/>
-    <w:basedOn w:val="DefaultParagraphFont"/>
-    <w:link w:val="Heading1"/>
+  <w:style w:type="character" w:customStyle="1" w:styleId="1Char">
+    <w:name w:val="제목 1 Char"/>
+    <w:basedOn w:val="a0"/>
+    <w:link w:val="1"/>
     <w:uiPriority w:val="9"/>
     <w:rsid w:val="00F321F6"/>
     <w:rPr>
@@ -4869,10 +4831,10 @@
       <w:szCs w:val="28"/>
     </w:rPr>
   </w:style>
-  <w:style w:type="character" w:customStyle="1" w:styleId="Heading2Char">
-    <w:name w:val="Heading 2 Char"/>
-    <w:basedOn w:val="DefaultParagraphFont"/>
-    <w:link w:val="Heading2"/>
+  <w:style w:type="character" w:customStyle="1" w:styleId="2Char">
+    <w:name w:val="제목 2 Char"/>
+    <w:basedOn w:val="a0"/>
+    <w:link w:val="2"/>
     <w:uiPriority w:val="9"/>
     <w:semiHidden/>
     <w:rsid w:val="00F321F6"/>
@@ -4885,10 +4847,10 @@
       <w:szCs w:val="26"/>
     </w:rPr>
   </w:style>
-  <w:style w:type="character" w:customStyle="1" w:styleId="Heading3Char">
-    <w:name w:val="Heading 3 Char"/>
-    <w:basedOn w:val="DefaultParagraphFont"/>
-    <w:link w:val="Heading3"/>
+  <w:style w:type="character" w:customStyle="1" w:styleId="3Char">
+    <w:name w:val="제목 3 Char"/>
+    <w:basedOn w:val="a0"/>
+    <w:link w:val="3"/>
     <w:uiPriority w:val="9"/>
     <w:semiHidden/>
     <w:rsid w:val="00F321F6"/>
@@ -4899,10 +4861,10 @@
       <w:color w:val="4472C4" w:themeColor="accent1"/>
     </w:rPr>
   </w:style>
-  <w:style w:type="character" w:customStyle="1" w:styleId="Heading4Char">
-    <w:name w:val="Heading 4 Char"/>
-    <w:basedOn w:val="DefaultParagraphFont"/>
-    <w:link w:val="Heading4"/>
+  <w:style w:type="character" w:customStyle="1" w:styleId="4Char">
+    <w:name w:val="제목 4 Char"/>
+    <w:basedOn w:val="a0"/>
+    <w:link w:val="4"/>
     <w:uiPriority w:val="9"/>
     <w:semiHidden/>
     <w:rsid w:val="00F321F6"/>
@@ -4915,10 +4877,10 @@
       <w:color w:val="4472C4" w:themeColor="accent1"/>
     </w:rPr>
   </w:style>
-  <w:style w:type="character" w:customStyle="1" w:styleId="Heading5Char">
-    <w:name w:val="Heading 5 Char"/>
-    <w:basedOn w:val="DefaultParagraphFont"/>
-    <w:link w:val="Heading5"/>
+  <w:style w:type="character" w:customStyle="1" w:styleId="5Char">
+    <w:name w:val="제목 5 Char"/>
+    <w:basedOn w:val="a0"/>
+    <w:link w:val="5"/>
     <w:uiPriority w:val="9"/>
     <w:semiHidden/>
     <w:rsid w:val="00F321F6"/>
@@ -4927,10 +4889,10 @@
       <w:color w:val="1F3763" w:themeColor="accent1" w:themeShade="7F"/>
     </w:rPr>
   </w:style>
-  <w:style w:type="character" w:customStyle="1" w:styleId="Heading6Char">
-    <w:name w:val="Heading 6 Char"/>
-    <w:basedOn w:val="DefaultParagraphFont"/>
-    <w:link w:val="Heading6"/>
+  <w:style w:type="character" w:customStyle="1" w:styleId="6Char">
+    <w:name w:val="제목 6 Char"/>
+    <w:basedOn w:val="a0"/>
+    <w:link w:val="6"/>
     <w:uiPriority w:val="9"/>
     <w:semiHidden/>
     <w:rsid w:val="00F321F6"/>
@@ -4941,10 +4903,10 @@
       <w:color w:val="1F3763" w:themeColor="accent1" w:themeShade="7F"/>
     </w:rPr>
   </w:style>
-  <w:style w:type="character" w:customStyle="1" w:styleId="Heading7Char">
-    <w:name w:val="Heading 7 Char"/>
-    <w:basedOn w:val="DefaultParagraphFont"/>
-    <w:link w:val="Heading7"/>
+  <w:style w:type="character" w:customStyle="1" w:styleId="7Char">
+    <w:name w:val="제목 7 Char"/>
+    <w:basedOn w:val="a0"/>
+    <w:link w:val="7"/>
     <w:uiPriority w:val="9"/>
     <w:semiHidden/>
     <w:rsid w:val="00F321F6"/>
@@ -4955,10 +4917,10 @@
       <w:color w:val="404040" w:themeColor="text1" w:themeTint="BF"/>
     </w:rPr>
   </w:style>
-  <w:style w:type="character" w:customStyle="1" w:styleId="Heading8Char">
-    <w:name w:val="Heading 8 Char"/>
-    <w:basedOn w:val="DefaultParagraphFont"/>
-    <w:link w:val="Heading8"/>
+  <w:style w:type="character" w:customStyle="1" w:styleId="8Char">
+    <w:name w:val="제목 8 Char"/>
+    <w:basedOn w:val="a0"/>
+    <w:link w:val="8"/>
     <w:uiPriority w:val="9"/>
     <w:semiHidden/>
     <w:rsid w:val="00F321F6"/>
@@ -4969,10 +4931,10 @@
       <w:szCs w:val="20"/>
     </w:rPr>
   </w:style>
-  <w:style w:type="character" w:customStyle="1" w:styleId="Heading9Char">
-    <w:name w:val="Heading 9 Char"/>
-    <w:basedOn w:val="DefaultParagraphFont"/>
-    <w:link w:val="Heading9"/>
+  <w:style w:type="character" w:customStyle="1" w:styleId="9Char">
+    <w:name w:val="제목 9 Char"/>
+    <w:basedOn w:val="a0"/>
+    <w:link w:val="9"/>
     <w:uiPriority w:val="9"/>
     <w:semiHidden/>
     <w:rsid w:val="00F321F6"/>
@@ -4985,10 +4947,10 @@
       <w:szCs w:val="20"/>
     </w:rPr>
   </w:style>
-  <w:style w:type="paragraph" w:styleId="Caption">
+  <w:style w:type="paragraph" w:styleId="a8">
     <w:name w:val="caption"/>
-    <w:basedOn w:val="Normal"/>
-    <w:next w:val="Normal"/>
+    <w:basedOn w:val="a"/>
+    <w:next w:val="a"/>
     <w:uiPriority w:val="35"/>
     <w:semiHidden/>
     <w:unhideWhenUsed/>
@@ -5002,11 +4964,11 @@
       <w:szCs w:val="18"/>
     </w:rPr>
   </w:style>
-  <w:style w:type="paragraph" w:styleId="Title">
+  <w:style w:type="paragraph" w:styleId="a9">
     <w:name w:val="Title"/>
-    <w:basedOn w:val="Normal"/>
-    <w:next w:val="Normal"/>
-    <w:link w:val="TitleChar"/>
+    <w:basedOn w:val="a"/>
+    <w:next w:val="a"/>
+    <w:link w:val="Char0"/>
     <w:uiPriority w:val="10"/>
     <w:qFormat/>
     <w:rsid w:val="00F321F6"/>
@@ -5025,10 +4987,10 @@
       <w:szCs w:val="52"/>
     </w:rPr>
   </w:style>
-  <w:style w:type="character" w:customStyle="1" w:styleId="TitleChar">
-    <w:name w:val="Title Char"/>
-    <w:basedOn w:val="DefaultParagraphFont"/>
-    <w:link w:val="Title"/>
+  <w:style w:type="character" w:customStyle="1" w:styleId="Char0">
+    <w:name w:val="제목 Char"/>
+    <w:basedOn w:val="a0"/>
+    <w:link w:val="a9"/>
     <w:uiPriority w:val="10"/>
     <w:rsid w:val="00F321F6"/>
     <w:rPr>
@@ -5039,11 +5001,11 @@
       <w:szCs w:val="52"/>
     </w:rPr>
   </w:style>
-  <w:style w:type="paragraph" w:styleId="Subtitle">
+  <w:style w:type="paragraph" w:styleId="aa">
     <w:name w:val="Subtitle"/>
-    <w:basedOn w:val="Normal"/>
-    <w:next w:val="Normal"/>
-    <w:link w:val="SubtitleChar"/>
+    <w:basedOn w:val="a"/>
+    <w:next w:val="a"/>
+    <w:link w:val="Char1"/>
     <w:uiPriority w:val="11"/>
     <w:qFormat/>
     <w:rsid w:val="00F321F6"/>
@@ -5062,10 +5024,10 @@
       <w:szCs w:val="24"/>
     </w:rPr>
   </w:style>
-  <w:style w:type="character" w:customStyle="1" w:styleId="SubtitleChar">
-    <w:name w:val="Subtitle Char"/>
-    <w:basedOn w:val="DefaultParagraphFont"/>
-    <w:link w:val="Subtitle"/>
+  <w:style w:type="character" w:customStyle="1" w:styleId="Char1">
+    <w:name w:val="부제 Char"/>
+    <w:basedOn w:val="a0"/>
+    <w:link w:val="aa"/>
     <w:uiPriority w:val="11"/>
     <w:rsid w:val="00F321F6"/>
     <w:rPr>
@@ -5078,9 +5040,9 @@
       <w:szCs w:val="24"/>
     </w:rPr>
   </w:style>
-  <w:style w:type="character" w:styleId="Strong">
+  <w:style w:type="character" w:styleId="ab">
     <w:name w:val="Strong"/>
-    <w:basedOn w:val="DefaultParagraphFont"/>
+    <w:basedOn w:val="a0"/>
     <w:uiPriority w:val="22"/>
     <w:qFormat/>
     <w:rsid w:val="00F321F6"/>
@@ -5089,9 +5051,9 @@
       <w:bCs/>
     </w:rPr>
   </w:style>
-  <w:style w:type="character" w:styleId="Emphasis">
+  <w:style w:type="character" w:styleId="ac">
     <w:name w:val="Emphasis"/>
-    <w:basedOn w:val="DefaultParagraphFont"/>
+    <w:basedOn w:val="a0"/>
     <w:uiPriority w:val="20"/>
     <w:qFormat/>
     <w:rsid w:val="00F321F6"/>
@@ -5100,7 +5062,7 @@
       <w:iCs/>
     </w:rPr>
   </w:style>
-  <w:style w:type="paragraph" w:styleId="NoSpacing">
+  <w:style w:type="paragraph" w:styleId="ad">
     <w:name w:val="No Spacing"/>
     <w:uiPriority w:val="1"/>
     <w:qFormat/>
@@ -5109,11 +5071,11 @@
       <w:spacing w:after="0"/>
     </w:pPr>
   </w:style>
-  <w:style w:type="paragraph" w:styleId="Quote">
+  <w:style w:type="paragraph" w:styleId="ae">
     <w:name w:val="Quote"/>
-    <w:basedOn w:val="Normal"/>
-    <w:next w:val="Normal"/>
-    <w:link w:val="QuoteChar"/>
+    <w:basedOn w:val="a"/>
+    <w:next w:val="a"/>
+    <w:link w:val="Char2"/>
     <w:uiPriority w:val="29"/>
     <w:qFormat/>
     <w:rsid w:val="00F321F6"/>
@@ -5123,10 +5085,10 @@
       <w:color w:val="000000" w:themeColor="text1"/>
     </w:rPr>
   </w:style>
-  <w:style w:type="character" w:customStyle="1" w:styleId="QuoteChar">
-    <w:name w:val="Quote Char"/>
-    <w:basedOn w:val="DefaultParagraphFont"/>
-    <w:link w:val="Quote"/>
+  <w:style w:type="character" w:customStyle="1" w:styleId="Char2">
+    <w:name w:val="인용 Char"/>
+    <w:basedOn w:val="a0"/>
+    <w:link w:val="ae"/>
     <w:uiPriority w:val="29"/>
     <w:rsid w:val="00F321F6"/>
     <w:rPr>
@@ -5135,11 +5097,11 @@
       <w:color w:val="000000" w:themeColor="text1"/>
     </w:rPr>
   </w:style>
-  <w:style w:type="paragraph" w:styleId="IntenseQuote">
+  <w:style w:type="paragraph" w:styleId="af">
     <w:name w:val="Intense Quote"/>
-    <w:basedOn w:val="Normal"/>
-    <w:next w:val="Normal"/>
-    <w:link w:val="IntenseQuoteChar"/>
+    <w:basedOn w:val="a"/>
+    <w:next w:val="a"/>
+    <w:link w:val="Char3"/>
     <w:uiPriority w:val="30"/>
     <w:qFormat/>
     <w:rsid w:val="00F321F6"/>
@@ -5158,10 +5120,10 @@
       <w:color w:val="4472C4" w:themeColor="accent1"/>
     </w:rPr>
   </w:style>
-  <w:style w:type="character" w:customStyle="1" w:styleId="IntenseQuoteChar">
-    <w:name w:val="Intense Quote Char"/>
-    <w:basedOn w:val="DefaultParagraphFont"/>
-    <w:link w:val="IntenseQuote"/>
+  <w:style w:type="character" w:customStyle="1" w:styleId="Char3">
+    <w:name w:val="강한 인용 Char"/>
+    <w:basedOn w:val="a0"/>
+    <w:link w:val="af"/>
     <w:uiPriority w:val="30"/>
     <w:rsid w:val="00F321F6"/>
     <w:rPr>
@@ -5172,9 +5134,9 @@
       <w:color w:val="4472C4" w:themeColor="accent1"/>
     </w:rPr>
   </w:style>
-  <w:style w:type="character" w:styleId="SubtleEmphasis">
+  <w:style w:type="character" w:styleId="af0">
     <w:name w:val="Subtle Emphasis"/>
-    <w:basedOn w:val="DefaultParagraphFont"/>
+    <w:basedOn w:val="a0"/>
     <w:uiPriority w:val="19"/>
     <w:qFormat/>
     <w:rsid w:val="00F321F6"/>
@@ -5184,9 +5146,9 @@
       <w:color w:val="808080" w:themeColor="text1" w:themeTint="7F"/>
     </w:rPr>
   </w:style>
-  <w:style w:type="character" w:styleId="IntenseEmphasis">
+  <w:style w:type="character" w:styleId="af1">
     <w:name w:val="Intense Emphasis"/>
-    <w:basedOn w:val="DefaultParagraphFont"/>
+    <w:basedOn w:val="a0"/>
     <w:uiPriority w:val="21"/>
     <w:qFormat/>
     <w:rsid w:val="00F321F6"/>
@@ -5198,9 +5160,9 @@
       <w:color w:val="4472C4" w:themeColor="accent1"/>
     </w:rPr>
   </w:style>
-  <w:style w:type="character" w:styleId="SubtleReference">
+  <w:style w:type="character" w:styleId="af2">
     <w:name w:val="Subtle Reference"/>
-    <w:basedOn w:val="DefaultParagraphFont"/>
+    <w:basedOn w:val="a0"/>
     <w:uiPriority w:val="31"/>
     <w:qFormat/>
     <w:rsid w:val="00F321F6"/>
@@ -5210,9 +5172,9 @@
       <w:u w:val="single"/>
     </w:rPr>
   </w:style>
-  <w:style w:type="character" w:styleId="IntenseReference">
+  <w:style w:type="character" w:styleId="af3">
     <w:name w:val="Intense Reference"/>
-    <w:basedOn w:val="DefaultParagraphFont"/>
+    <w:basedOn w:val="a0"/>
     <w:uiPriority w:val="32"/>
     <w:qFormat/>
     <w:rsid w:val="00F321F6"/>
@@ -5225,9 +5187,9 @@
       <w:u w:val="single"/>
     </w:rPr>
   </w:style>
-  <w:style w:type="character" w:styleId="BookTitle">
+  <w:style w:type="character" w:styleId="af4">
     <w:name w:val="Book Title"/>
-    <w:basedOn w:val="DefaultParagraphFont"/>
+    <w:basedOn w:val="a0"/>
     <w:uiPriority w:val="33"/>
     <w:qFormat/>
     <w:rsid w:val="00F321F6"/>
@@ -5238,10 +5200,10 @@
       <w:spacing w:val="5"/>
     </w:rPr>
   </w:style>
-  <w:style w:type="paragraph" w:styleId="TOCHeading">
+  <w:style w:type="paragraph" w:styleId="TOC">
     <w:name w:val="TOC Heading"/>
-    <w:basedOn w:val="Heading1"/>
-    <w:next w:val="Normal"/>
+    <w:basedOn w:val="1"/>
+    <w:next w:val="a"/>
     <w:uiPriority w:val="39"/>
     <w:semiHidden/>
     <w:unhideWhenUsed/>
@@ -5251,9 +5213,9 @@
       <w:outlineLvl w:val="9"/>
     </w:pPr>
   </w:style>
-  <w:style w:type="character" w:styleId="PlaceholderText">
+  <w:style w:type="character" w:styleId="af5">
     <w:name w:val="Placeholder Text"/>
-    <w:basedOn w:val="DefaultParagraphFont"/>
+    <w:basedOn w:val="a0"/>
     <w:uiPriority w:val="99"/>
     <w:semiHidden/>
     <w:rsid w:val="001A3C3F"/>
@@ -5589,6 +5551,14 @@
 </file>
 
 <file path=customXml/item2.xml><?xml version="1.0" encoding="utf-8"?>
+<p:properties xmlns:p="http://schemas.microsoft.com/office/2006/metadata/properties" xmlns:xsi="http://www.w3.org/2001/XMLSchema-instance" xmlns:pc="http://schemas.microsoft.com/office/infopath/2007/PartnerControls">
+  <documentManagement>
+    <_activity xmlns="9ca9cabf-bec9-4366-86c4-9e05f8f3096b" xsi:nil="true"/>
+  </documentManagement>
+</p:properties>
+</file>
+
+<file path=customXml/item3.xml><?xml version="1.0" encoding="utf-8"?>
 <ct:contentTypeSchema xmlns:ct="http://schemas.microsoft.com/office/2006/metadata/contentType" xmlns:ma="http://schemas.microsoft.com/office/2006/metadata/properties/metaAttributes" ct:_="" ma:_="" ma:contentTypeName="Document" ma:contentTypeID="0x010100B6E2D1869E21604781D43066E3B53E83" ma:contentTypeVersion="6" ma:contentTypeDescription="Create a new document." ma:contentTypeScope="" ma:versionID="5c1afb22b70db1153e6f59fbf7685e61">
   <xsd:schema xmlns:xsd="http://www.w3.org/2001/XMLSchema" xmlns:xs="http://www.w3.org/2001/XMLSchema" xmlns:p="http://schemas.microsoft.com/office/2006/metadata/properties" xmlns:ns3="9ca9cabf-bec9-4366-86c4-9e05f8f3096b" xmlns:ns4="795a4a74-68da-4b76-b8ba-637b174f989b" targetNamespace="http://schemas.microsoft.com/office/2006/metadata/properties" ma:root="true" ma:fieldsID="0b66ba0e4bdfd849aeb2f0d4d7140abc" ns3:_="" ns4:_="">
     <xsd:import namespace="9ca9cabf-bec9-4366-86c4-9e05f8f3096b"/>
@@ -5765,16 +5735,8 @@
 </ct:contentTypeSchema>
 </file>
 
-<file path=customXml/item3.xml><?xml version="1.0" encoding="utf-8"?>
+<file path=customXml/item4.xml><?xml version="1.0" encoding="utf-8"?>
 <b:Sources xmlns:b="http://schemas.openxmlformats.org/officeDocument/2006/bibliography" xmlns="http://schemas.openxmlformats.org/officeDocument/2006/bibliography" SelectedStyle="\APASixthEditionOfficeOnline.xsl" StyleName="APA" Version="6"/>
-</file>
-
-<file path=customXml/item4.xml><?xml version="1.0" encoding="utf-8"?>
-<p:properties xmlns:p="http://schemas.microsoft.com/office/2006/metadata/properties" xmlns:xsi="http://www.w3.org/2001/XMLSchema-instance" xmlns:pc="http://schemas.microsoft.com/office/infopath/2007/PartnerControls">
-  <documentManagement>
-    <_activity xmlns="9ca9cabf-bec9-4366-86c4-9e05f8f3096b" xsi:nil="true"/>
-  </documentManagement>
-</p:properties>
 </file>
 
 <file path=customXml/itemProps1.xml><?xml version="1.0" encoding="utf-8"?>
@@ -5786,6 +5748,16 @@
 </file>
 
 <file path=customXml/itemProps2.xml><?xml version="1.0" encoding="utf-8"?>
+<ds:datastoreItem xmlns:ds="http://schemas.openxmlformats.org/officeDocument/2006/customXml" ds:itemID="{97DEB7CA-15BD-462D-A96F-2B73D894A1EC}">
+  <ds:schemaRefs>
+    <ds:schemaRef ds:uri="http://schemas.microsoft.com/office/2006/metadata/properties"/>
+    <ds:schemaRef ds:uri="http://schemas.microsoft.com/office/infopath/2007/PartnerControls"/>
+    <ds:schemaRef ds:uri="9ca9cabf-bec9-4366-86c4-9e05f8f3096b"/>
+  </ds:schemaRefs>
+</ds:datastoreItem>
+</file>
+
+<file path=customXml/itemProps3.xml><?xml version="1.0" encoding="utf-8"?>
 <ds:datastoreItem xmlns:ds="http://schemas.openxmlformats.org/officeDocument/2006/customXml" ds:itemID="{AC350CB1-FBFC-44E2-B768-ED66E7ECDE24}">
   <ds:schemaRefs>
     <ds:schemaRef ds:uri="http://schemas.microsoft.com/office/2006/metadata/contentType"/>
@@ -5804,20 +5776,10 @@
 </ds:datastoreItem>
 </file>
 
-<file path=customXml/itemProps3.xml><?xml version="1.0" encoding="utf-8"?>
-<ds:datastoreItem xmlns:ds="http://schemas.openxmlformats.org/officeDocument/2006/customXml" ds:itemID="{D9B2EBFB-0D8C-47AC-BF56-BAEA4FBA3023}">
+<file path=customXml/itemProps4.xml><?xml version="1.0" encoding="utf-8"?>
+<ds:datastoreItem xmlns:ds="http://schemas.openxmlformats.org/officeDocument/2006/customXml" ds:itemID="{28B82AFA-2E85-4C68-B26C-023DE3F9AD3B}">
   <ds:schemaRefs>
     <ds:schemaRef ds:uri="http://schemas.openxmlformats.org/officeDocument/2006/bibliography"/>
   </ds:schemaRefs>
 </ds:datastoreItem>
-</file>
-
-<file path=customXml/itemProps4.xml><?xml version="1.0" encoding="utf-8"?>
-<ds:datastoreItem xmlns:ds="http://schemas.openxmlformats.org/officeDocument/2006/customXml" ds:itemID="{97DEB7CA-15BD-462D-A96F-2B73D894A1EC}">
-  <ds:schemaRefs>
-    <ds:schemaRef ds:uri="http://schemas.microsoft.com/office/2006/metadata/properties"/>
-    <ds:schemaRef ds:uri="http://schemas.microsoft.com/office/infopath/2007/PartnerControls"/>
-    <ds:schemaRef ds:uri="9ca9cabf-bec9-4366-86c4-9e05f8f3096b"/>
-  </ds:schemaRefs>
-</ds:datastoreItem>
 </file>
</xml_diff>